<commit_message>
Update TDA5144AT Brushless Motor Driver.docx
</commit_message>
<xml_diff>
--- a/docs/TDA5144AT Brushless Motor Driver.docx
+++ b/docs/TDA5144AT Brushless Motor Driver.docx
@@ -88,7 +88,37 @@
                 <w:u w:val="single"/>
                 <w:lang w:eastAsia="en-GB" w:bidi="ar-SA"/>
               </w:rPr>
-              <w:t>Pinout (pins are labelled on the underside of the PCB):</w:t>
+              <w:t>Pinout (pins are labelled on the underside</w:t>
+            </w:r>
+            <w:r>
+              <w:rPr>
+                <w:rFonts w:ascii="Helvetica" w:eastAsia="Times New Roman" w:hAnsi="Helvetica" w:cs="Times New Roman"/>
+                <w:b/>
+                <w:bCs/>
+                <w:color w:val="373B3E"/>
+                <w:kern w:val="0"/>
+                <w:sz w:val="18"/>
+                <w:szCs w:val="18"/>
+                <w:u w:val="single"/>
+                <w:lang w:eastAsia="en-GB" w:bidi="ar-SA"/>
+              </w:rPr>
+              <w:t>m</w:t>
+            </w:r>
+            <w:bookmarkStart w:id="0" w:name="_GoBack"/>
+            <w:bookmarkEnd w:id="0"/>
+            <w:r>
+              <w:rPr>
+                <w:rFonts w:ascii="Helvetica" w:eastAsia="Times New Roman" w:hAnsi="Helvetica" w:cs="Times New Roman"/>
+                <w:b/>
+                <w:bCs/>
+                <w:color w:val="373B3E"/>
+                <w:kern w:val="0"/>
+                <w:sz w:val="18"/>
+                <w:szCs w:val="18"/>
+                <w:u w:val="single"/>
+                <w:lang w:eastAsia="en-GB" w:bidi="ar-SA"/>
+              </w:rPr>
+              <w:t xml:space="preserve"> of the PCB):</w:t>
             </w:r>
             <w:r>
               <w:rPr>
@@ -1909,10 +1939,7 @@
         </w:tc>
       </w:tr>
     </w:tbl>
-    <w:p>
-      <w:bookmarkStart w:id="0" w:name="_GoBack"/>
-      <w:bookmarkEnd w:id="0"/>
-    </w:p>
+    <w:p/>
     <w:sectPr>
       <w:pgSz w:w="11906" w:h="16838"/>
       <w:pgMar w:top="720" w:right="720" w:bottom="720" w:left="720" w:header="708" w:footer="708" w:gutter="0"/>

</xml_diff>